<commit_message>
Project verslag typfout + besluit
</commit_message>
<xml_diff>
--- a/Doc/Verslagen/11714-ProjectLeiderVerslag Oualid Yousfi.docx
+++ b/Doc/Verslagen/11714-ProjectLeiderVerslag Oualid Yousfi.docx
@@ -825,18 +825,26 @@
       </w:rPr>
       <w:tab/>
     </w:r>
+    <w:proofErr w:type="spellStart"/>
     <w:r>
       <w:rPr>
         <w:rFonts w:ascii="Souce Sans Pro" w:eastAsia="Souce Sans Pro" w:hAnsi="Souce Sans Pro" w:cs="Souce Sans Pro"/>
       </w:rPr>
-      <w:t xml:space="preserve">Eric </w:t>
+      <w:t>Oualid</w:t>
+    </w:r>
+    <w:proofErr w:type="spellEnd"/>
+    <w:r>
+      <w:rPr>
+        <w:rFonts w:ascii="Souce Sans Pro" w:eastAsia="Souce Sans Pro" w:hAnsi="Souce Sans Pro" w:cs="Souce Sans Pro"/>
+      </w:rPr>
+      <w:t xml:space="preserve"> </w:t>
     </w:r>
     <w:proofErr w:type="spellStart"/>
     <w:r>
       <w:rPr>
         <w:rFonts w:ascii="Souce Sans Pro" w:eastAsia="Souce Sans Pro" w:hAnsi="Souce Sans Pro" w:cs="Souce Sans Pro"/>
       </w:rPr>
-      <w:t>Michiels</w:t>
+      <w:t>Yousfi</w:t>
     </w:r>
     <w:proofErr w:type="spellEnd"/>
   </w:p>
@@ -4286,7 +4294,7 @@
   <a:extraClrSchemeLst/>
   <a:extLst>
     <a:ext uri="{05A4C25C-085E-4340-85A3-A5531E510DB2}">
-      <thm15:themeFamily xmlns:thm15="http://schemas.microsoft.com/office/thememl/2012/main" xmlns="" name="Office Theme" id="{62F939B6-93AF-4DB8-9C6B-D6C7DFDC589F}" vid="{4A3C46E8-61CC-4603-A589-7422A47A8E4A}"/>
+      <thm15:themeFamily xmlns="" xmlns:thm15="http://schemas.microsoft.com/office/thememl/2012/main" name="Office Theme" id="{62F939B6-93AF-4DB8-9C6B-D6C7DFDC589F}" vid="{4A3C46E8-61CC-4603-A589-7422A47A8E4A}"/>
     </a:ext>
   </a:extLst>
 </a:theme>

</xml_diff>